<commit_message>
connection front and back
</commit_message>
<xml_diff>
--- a/server/app/templates/tactics.docx
+++ b/server/app/templates/tactics.docx
@@ -514,6 +514,25 @@
           <w:color w:val="auto"/>
           <w:szCs w:val="28"/>
         </w:rPr>
+        <w:t>_</w:t>
+      </w:r>
+      <w:r>
+        <w:rPr>
+          <w:rFonts w:ascii="Times New Roman" w:hAnsi="Times New Roman"/>
+          <w:b w:val="0"/>
+          <w:color w:val="auto"/>
+          <w:szCs w:val="28"/>
+          <w:lang w:val="en-US"/>
+        </w:rPr>
+        <w:t>expanded</w:t>
+      </w:r>
+      <w:r>
+        <w:rPr>
+          <w:rFonts w:ascii="Times New Roman" w:hAnsi="Times New Roman"/>
+          <w:b w:val="0"/>
+          <w:color w:val="auto"/>
+          <w:szCs w:val="28"/>
+        </w:rPr>
         <w:t>} {</w:t>
       </w:r>
       <w:proofErr w:type="spellStart"/>
@@ -545,6 +564,8 @@
         </w:rPr>
         <w:t>.</w:t>
       </w:r>
+      <w:bookmarkStart w:id="0" w:name="_GoBack"/>
+      <w:bookmarkEnd w:id="0"/>
     </w:p>
     <w:p>
       <w:pPr>
@@ -827,9 +848,31 @@
           <w:b w:val="0"/>
           <w:sz w:val="28"/>
           <w:szCs w:val="28"/>
+          <w:lang w:val="ru-RU"/>
+        </w:rPr>
+      </w:pPr>
+      <w:r>
+        <w:rPr>
+          <w:rFonts w:ascii="Times New Roman" w:hAnsi="Times New Roman"/>
+          <w:b w:val="0"/>
+          <w:color w:val="auto"/>
+          <w:sz w:val="28"/>
+          <w:szCs w:val="28"/>
+          <w:lang w:val="ru-RU"/>
+        </w:rPr>
+        <w:t>{/</w:t>
+      </w:r>
+      <w:r>
+        <w:rPr>
+          <w:rFonts w:ascii="Times New Roman" w:hAnsi="Times New Roman"/>
+          <w:b w:val="0"/>
+          <w:color w:val="auto"/>
+          <w:sz w:val="28"/>
+          <w:szCs w:val="28"/>
           <w:lang w:val="en-US"/>
         </w:rPr>
-      </w:pPr>
+        <w:t>exercises</w:t>
+      </w:r>
       <w:r>
         <w:rPr>
           <w:rFonts w:ascii="Times New Roman" w:hAnsi="Times New Roman"/>
@@ -839,32 +882,8 @@
           <w:szCs w:val="28"/>
           <w:lang w:val="ru-RU"/>
         </w:rPr>
-        <w:t>{/</w:t>
-      </w:r>
-      <w:r>
-        <w:rPr>
-          <w:rFonts w:ascii="Times New Roman" w:hAnsi="Times New Roman"/>
-          <w:b w:val="0"/>
-          <w:color w:val="auto"/>
-          <w:sz w:val="28"/>
-          <w:szCs w:val="28"/>
-          <w:lang w:val="en-US"/>
-        </w:rPr>
-        <w:t>exercises</w:t>
-      </w:r>
-      <w:r>
-        <w:rPr>
-          <w:rFonts w:ascii="Times New Roman" w:hAnsi="Times New Roman"/>
-          <w:b w:val="0"/>
-          <w:color w:val="auto"/>
-          <w:sz w:val="28"/>
-          <w:szCs w:val="28"/>
-          <w:lang w:val="ru-RU"/>
-        </w:rPr>
         <w:t>}</w:t>
       </w:r>
-      <w:bookmarkStart w:id="0" w:name="_GoBack"/>
-      <w:bookmarkEnd w:id="0"/>
     </w:p>
     <w:p>
       <w:pPr>
@@ -2277,7 +2296,7 @@
 </file>
 
 <file path=customXml/itemProps1.xml><?xml version="1.0" encoding="utf-8"?>
-<ds:datastoreItem xmlns:ds="http://schemas.openxmlformats.org/officeDocument/2006/customXml" ds:itemID="{26198E5F-58F0-4A96-88E0-8C7B4ADB6B7C}">
+<ds:datastoreItem xmlns:ds="http://schemas.openxmlformats.org/officeDocument/2006/customXml" ds:itemID="{DC3EC2B0-3841-4130-A8D0-05084FE56D28}">
   <ds:schemaRefs>
     <ds:schemaRef ds:uri="http://schemas.openxmlformats.org/officeDocument/2006/bibliography"/>
   </ds:schemaRefs>

</xml_diff>

<commit_message>
tactics page yet, exercises
</commit_message>
<xml_diff>
--- a/server/app/templates/tactics.docx
+++ b/server/app/templates/tactics.docx
@@ -564,87 +564,107 @@
         </w:rPr>
         <w:t>.</w:t>
       </w:r>
+    </w:p>
+    <w:p>
+      <w:pPr>
+        <w:tabs>
+          <w:tab w:val="left" w:pos="851"/>
+          <w:tab w:val="left" w:pos="7088"/>
+        </w:tabs>
+        <w:ind w:firstLine="709"/>
+        <w:jc w:val="both"/>
+        <w:rPr>
+          <w:rFonts w:ascii="Times New Roman" w:hAnsi="Times New Roman"/>
+          <w:b w:val="0"/>
+          <w:color w:val="auto"/>
+          <w:szCs w:val="28"/>
+        </w:rPr>
+      </w:pPr>
+    </w:p>
+    <w:p>
+      <w:pPr>
+        <w:tabs>
+          <w:tab w:val="clear" w:pos="720"/>
+        </w:tabs>
+        <w:ind w:firstLine="709"/>
+        <w:jc w:val="both"/>
+        <w:rPr>
+          <w:rFonts w:ascii="Times New Roman" w:hAnsi="Times New Roman"/>
+          <w:b w:val="0"/>
+          <w:color w:val="auto"/>
+          <w:szCs w:val="28"/>
+        </w:rPr>
+      </w:pPr>
+      <w:r>
+        <w:rPr>
+          <w:rFonts w:ascii="Times New Roman" w:hAnsi="Times New Roman"/>
+          <w:b w:val="0"/>
+          <w:color w:val="auto"/>
+          <w:szCs w:val="28"/>
+        </w:rPr>
+        <w:t>2. Час прове</w:t>
+      </w:r>
+      <w:r>
+        <w:rPr>
+          <w:rFonts w:ascii="Times New Roman" w:hAnsi="Times New Roman"/>
+          <w:b w:val="0"/>
+          <w:color w:val="auto"/>
+          <w:szCs w:val="28"/>
+        </w:rPr>
+        <w:t>дення заняття</w:t>
+      </w:r>
+      <w:r>
+        <w:rPr>
+          <w:rFonts w:ascii="Times New Roman" w:hAnsi="Times New Roman"/>
+          <w:b w:val="0"/>
+          <w:color w:val="auto"/>
+          <w:szCs w:val="28"/>
+          <w:lang w:val="ru-RU"/>
+        </w:rPr>
+        <w:t xml:space="preserve"> </w:t>
+      </w:r>
+      <w:r>
+        <w:rPr>
+          <w:rFonts w:ascii="Times New Roman" w:hAnsi="Times New Roman"/>
+          <w:b w:val="0"/>
+          <w:color w:val="auto"/>
+          <w:szCs w:val="28"/>
+          <w:lang w:val="ru-RU"/>
+        </w:rPr>
+        <w:t>{</w:t>
+      </w:r>
+      <w:r>
+        <w:rPr>
+          <w:rFonts w:ascii="Times New Roman" w:hAnsi="Times New Roman"/>
+          <w:b w:val="0"/>
+          <w:color w:val="auto"/>
+          <w:szCs w:val="28"/>
+          <w:lang w:val="en-US"/>
+        </w:rPr>
+        <w:t>time</w:t>
+      </w:r>
+      <w:r>
+        <w:rPr>
+          <w:rFonts w:ascii="Times New Roman" w:hAnsi="Times New Roman"/>
+          <w:b w:val="0"/>
+          <w:color w:val="auto"/>
+          <w:szCs w:val="28"/>
+          <w:lang w:val="ru-RU"/>
+        </w:rPr>
+        <w:t>_</w:t>
+      </w:r>
+      <w:r>
+        <w:rPr>
+          <w:rFonts w:ascii="Times New Roman" w:hAnsi="Times New Roman"/>
+          <w:b w:val="0"/>
+          <w:color w:val="auto"/>
+          <w:szCs w:val="28"/>
+          <w:lang w:val="en-US"/>
+        </w:rPr>
+        <w:t>expanded</w:t>
+      </w:r>
       <w:bookmarkStart w:id="0" w:name="_GoBack"/>
       <w:bookmarkEnd w:id="0"/>
-    </w:p>
-    <w:p>
-      <w:pPr>
-        <w:tabs>
-          <w:tab w:val="left" w:pos="851"/>
-          <w:tab w:val="left" w:pos="7088"/>
-        </w:tabs>
-        <w:ind w:firstLine="709"/>
-        <w:jc w:val="both"/>
-        <w:rPr>
-          <w:rFonts w:ascii="Times New Roman" w:hAnsi="Times New Roman"/>
-          <w:b w:val="0"/>
-          <w:color w:val="auto"/>
-          <w:szCs w:val="28"/>
-        </w:rPr>
-      </w:pPr>
-    </w:p>
-    <w:p>
-      <w:pPr>
-        <w:tabs>
-          <w:tab w:val="clear" w:pos="720"/>
-        </w:tabs>
-        <w:ind w:firstLine="709"/>
-        <w:jc w:val="both"/>
-        <w:rPr>
-          <w:rFonts w:ascii="Times New Roman" w:hAnsi="Times New Roman"/>
-          <w:b w:val="0"/>
-          <w:color w:val="auto"/>
-          <w:szCs w:val="28"/>
-        </w:rPr>
-      </w:pPr>
-      <w:r>
-        <w:rPr>
-          <w:rFonts w:ascii="Times New Roman" w:hAnsi="Times New Roman"/>
-          <w:b w:val="0"/>
-          <w:color w:val="auto"/>
-          <w:szCs w:val="28"/>
-        </w:rPr>
-        <w:t>2. Час прове</w:t>
-      </w:r>
-      <w:r>
-        <w:rPr>
-          <w:rFonts w:ascii="Times New Roman" w:hAnsi="Times New Roman"/>
-          <w:b w:val="0"/>
-          <w:color w:val="auto"/>
-          <w:szCs w:val="28"/>
-        </w:rPr>
-        <w:t>дення заняття</w:t>
-      </w:r>
-      <w:r>
-        <w:rPr>
-          <w:rFonts w:ascii="Times New Roman" w:hAnsi="Times New Roman"/>
-          <w:b w:val="0"/>
-          <w:color w:val="auto"/>
-          <w:szCs w:val="28"/>
-          <w:lang w:val="ru-RU"/>
-        </w:rPr>
-        <w:t xml:space="preserve"> </w:t>
-      </w:r>
-      <w:r>
-        <w:rPr>
-          <w:rFonts w:ascii="Times New Roman" w:hAnsi="Times New Roman"/>
-          <w:b w:val="0"/>
-          <w:color w:val="auto"/>
-          <w:szCs w:val="28"/>
-          <w:lang w:val="ru-RU"/>
-        </w:rPr>
-        <w:t>{</w:t>
-      </w:r>
-      <w:r>
-        <w:rPr>
-          <w:rFonts w:ascii="Times New Roman" w:hAnsi="Times New Roman"/>
-          <w:b w:val="0"/>
-          <w:color w:val="auto"/>
-          <w:szCs w:val="28"/>
-          <w:lang w:val="en-US"/>
-        </w:rPr>
-        <w:t>time</w:t>
-      </w:r>
       <w:r>
         <w:rPr>
           <w:rFonts w:ascii="Times New Roman" w:hAnsi="Times New Roman"/>
@@ -2296,7 +2316,7 @@
 </file>
 
 <file path=customXml/itemProps1.xml><?xml version="1.0" encoding="utf-8"?>
-<ds:datastoreItem xmlns:ds="http://schemas.openxmlformats.org/officeDocument/2006/customXml" ds:itemID="{DC3EC2B0-3841-4130-A8D0-05084FE56D28}">
+<ds:datastoreItem xmlns:ds="http://schemas.openxmlformats.org/officeDocument/2006/customXml" ds:itemID="{FBAA8634-4010-420E-BDE1-8E954D8302BD}">
   <ds:schemaRefs>
     <ds:schemaRef ds:uri="http://schemas.openxmlformats.org/officeDocument/2006/bibliography"/>
   </ds:schemaRefs>

</xml_diff>

<commit_message>
made date and time section
</commit_message>
<xml_diff>
--- a/server/app/templates/tactics.docx
+++ b/server/app/templates/tactics.docx
@@ -153,7 +153,6 @@
           <w:b w:val="0"/>
           <w:color w:val="auto"/>
           <w:szCs w:val="28"/>
-          <w:lang w:val="ru-RU"/>
         </w:rPr>
         <w:t>{</w:t>
       </w:r>
@@ -173,7 +172,27 @@
           <w:b w:val="0"/>
           <w:color w:val="auto"/>
           <w:szCs w:val="28"/>
-          <w:lang w:val="ru-RU"/>
+        </w:rPr>
+        <w:t>_</w:t>
+      </w:r>
+      <w:r>
+        <w:rPr>
+          <w:rFonts w:ascii="Times New Roman" w:hAnsi="Times New Roman"/>
+          <w:b w:val="0"/>
+          <w:color w:val="auto"/>
+          <w:szCs w:val="28"/>
+          <w:lang w:val="en-US"/>
+        </w:rPr>
+        <w:t>short</w:t>
+      </w:r>
+      <w:bookmarkStart w:id="0" w:name="_GoBack"/>
+      <w:bookmarkEnd w:id="0"/>
+      <w:r>
+        <w:rPr>
+          <w:rFonts w:ascii="Times New Roman" w:hAnsi="Times New Roman"/>
+          <w:b w:val="0"/>
+          <w:color w:val="auto"/>
+          <w:szCs w:val="28"/>
         </w:rPr>
         <w:t>}</w:t>
       </w:r>
@@ -663,8 +682,6 @@
         </w:rPr>
         <w:t>expanded</w:t>
       </w:r>
-      <w:bookmarkStart w:id="0" w:name="_GoBack"/>
-      <w:bookmarkEnd w:id="0"/>
       <w:r>
         <w:rPr>
           <w:rFonts w:ascii="Times New Roman" w:hAnsi="Times New Roman"/>
@@ -2316,7 +2333,7 @@
 </file>
 
 <file path=customXml/itemProps1.xml><?xml version="1.0" encoding="utf-8"?>
-<ds:datastoreItem xmlns:ds="http://schemas.openxmlformats.org/officeDocument/2006/customXml" ds:itemID="{FBAA8634-4010-420E-BDE1-8E954D8302BD}">
+<ds:datastoreItem xmlns:ds="http://schemas.openxmlformats.org/officeDocument/2006/customXml" ds:itemID="{9CF13132-1D88-4306-AAC7-AA85824B6854}">
   <ds:schemaRefs>
     <ds:schemaRef ds:uri="http://schemas.openxmlformats.org/officeDocument/2006/bibliography"/>
   </ds:schemaRefs>

</xml_diff>

<commit_message>
Idea to generate vidomosti from rozklad
</commit_message>
<xml_diff>
--- a/server/app/templates/tactics.docx
+++ b/server/app/templates/tactics.docx
@@ -173,6 +173,244 @@
           <w:color w:val="auto"/>
           <w:szCs w:val="28"/>
         </w:rPr>
+        <w:t>}</w:t>
+      </w:r>
+      <w:r>
+        <w:rPr>
+          <w:rFonts w:ascii="Times New Roman" w:hAnsi="Times New Roman"/>
+          <w:b w:val="0"/>
+          <w:color w:val="auto"/>
+          <w:szCs w:val="28"/>
+        </w:rPr>
+        <w:tab/>
+      </w:r>
+      <w:r>
+        <w:rPr>
+          <w:rFonts w:ascii="Times New Roman" w:hAnsi="Times New Roman"/>
+          <w:b w:val="0"/>
+          <w:color w:val="auto"/>
+          <w:szCs w:val="28"/>
+        </w:rPr>
+        <w:t>смт. Десна</w:t>
+      </w:r>
+      <w:r>
+        <w:rPr>
+          <w:rFonts w:ascii="Times New Roman" w:hAnsi="Times New Roman"/>
+          <w:b w:val="0"/>
+          <w:color w:val="auto"/>
+          <w:szCs w:val="28"/>
+        </w:rPr>
+        <w:tab/>
+      </w:r>
+      <w:r>
+        <w:rPr>
+          <w:rFonts w:ascii="Times New Roman" w:hAnsi="Times New Roman"/>
+          <w:b w:val="0"/>
+          <w:color w:val="auto"/>
+          <w:szCs w:val="28"/>
+        </w:rPr>
+        <w:t>№___</w:t>
+      </w:r>
+    </w:p>
+    <w:p>
+      <w:pPr>
+        <w:ind w:right="5317"/>
+        <w:rPr>
+          <w:rFonts w:ascii="Times New Roman" w:hAnsi="Times New Roman"/>
+          <w:color w:val="auto"/>
+          <w:szCs w:val="28"/>
+          <w:u w:val="single"/>
+        </w:rPr>
+      </w:pPr>
+    </w:p>
+    <w:p>
+      <w:pPr>
+        <w:tabs>
+          <w:tab w:val="clear" w:pos="720"/>
+        </w:tabs>
+        <w:ind w:right="4818"/>
+        <w:jc w:val="both"/>
+        <w:rPr>
+          <w:rFonts w:ascii="Times New Roman" w:hAnsi="Times New Roman"/>
+          <w:b w:val="0"/>
+          <w:color w:val="auto"/>
+          <w:szCs w:val="28"/>
+        </w:rPr>
+      </w:pPr>
+      <w:r>
+        <w:rPr>
+          <w:rFonts w:ascii="Times New Roman" w:hAnsi="Times New Roman"/>
+          <w:b w:val="0"/>
+          <w:color w:val="auto"/>
+          <w:szCs w:val="28"/>
+        </w:rPr>
+        <w:t>Про орг</w:t>
+      </w:r>
+      <w:r>
+        <w:rPr>
+          <w:rFonts w:ascii="Times New Roman" w:hAnsi="Times New Roman"/>
+          <w:b w:val="0"/>
+          <w:color w:val="auto"/>
+          <w:szCs w:val="28"/>
+        </w:rPr>
+        <w:t>анізацію та проведення заняття</w:t>
+      </w:r>
+      <w:r>
+        <w:rPr>
+          <w:rFonts w:ascii="Times New Roman" w:hAnsi="Times New Roman"/>
+          <w:b w:val="0"/>
+          <w:color w:val="auto"/>
+          <w:szCs w:val="28"/>
+        </w:rPr>
+        <w:t xml:space="preserve"> з </w:t>
+      </w:r>
+      <w:r>
+        <w:rPr>
+          <w:rFonts w:ascii="Times New Roman" w:hAnsi="Times New Roman"/>
+          <w:b w:val="0"/>
+          <w:color w:val="auto"/>
+          <w:szCs w:val="28"/>
+        </w:rPr>
+        <w:t xml:space="preserve">супутніх </w:t>
+      </w:r>
+      <w:r>
+        <w:rPr>
+          <w:rFonts w:ascii="Times New Roman" w:hAnsi="Times New Roman"/>
+          <w:b w:val="0"/>
+          <w:color w:val="auto"/>
+          <w:szCs w:val="28"/>
+        </w:rPr>
+        <w:t xml:space="preserve">предметів </w:t>
+      </w:r>
+      <w:r>
+        <w:rPr>
+          <w:rFonts w:ascii="Times New Roman" w:hAnsi="Times New Roman"/>
+          <w:b w:val="0"/>
+          <w:color w:val="auto"/>
+          <w:szCs w:val="28"/>
+        </w:rPr>
+        <w:t>навчання</w:t>
+      </w:r>
+    </w:p>
+    <w:p>
+      <w:pPr>
+        <w:ind w:right="5317"/>
+        <w:rPr>
+          <w:rFonts w:ascii="Times New Roman" w:hAnsi="Times New Roman"/>
+          <w:color w:val="auto"/>
+          <w:szCs w:val="28"/>
+        </w:rPr>
+      </w:pPr>
+    </w:p>
+    <w:p>
+      <w:pPr>
+        <w:pStyle w:val="a4"/>
+        <w:ind w:left="-15" w:firstLine="724"/>
+        <w:rPr>
+          <w:color w:val="auto"/>
+          <w:sz w:val="28"/>
+          <w:szCs w:val="28"/>
+        </w:rPr>
+      </w:pPr>
+      <w:r>
+        <w:rPr>
+          <w:color w:val="auto"/>
+          <w:sz w:val="28"/>
+          <w:szCs w:val="28"/>
+        </w:rPr>
+        <w:t xml:space="preserve">З метою виконання Плану навчально-виховного процесу та бойової підготовки, підвищення польової виучки особового складу, забезпечення вимог безпеки, </w:t>
+      </w:r>
+    </w:p>
+    <w:p>
+      <w:pPr>
+        <w:pStyle w:val="a4"/>
+        <w:ind w:firstLine="567"/>
+        <w:rPr>
+          <w:color w:val="auto"/>
+          <w:sz w:val="28"/>
+          <w:szCs w:val="28"/>
+        </w:rPr>
+      </w:pPr>
+    </w:p>
+    <w:p>
+      <w:pPr>
+        <w:pStyle w:val="a4"/>
+        <w:ind w:left="0" w:firstLine="0"/>
+        <w:rPr>
+          <w:color w:val="auto"/>
+          <w:sz w:val="28"/>
+          <w:szCs w:val="28"/>
+        </w:rPr>
+      </w:pPr>
+      <w:r>
+        <w:rPr>
+          <w:color w:val="auto"/>
+          <w:sz w:val="28"/>
+          <w:szCs w:val="28"/>
+        </w:rPr>
+        <w:t>Н А К А З У Ю:</w:t>
+      </w:r>
+    </w:p>
+    <w:p>
+      <w:pPr>
+        <w:pStyle w:val="a4"/>
+        <w:ind w:firstLine="0"/>
+        <w:rPr>
+          <w:color w:val="auto"/>
+          <w:sz w:val="28"/>
+          <w:szCs w:val="28"/>
+        </w:rPr>
+      </w:pPr>
+    </w:p>
+    <w:p>
+      <w:pPr>
+        <w:tabs>
+          <w:tab w:val="clear" w:pos="720"/>
+        </w:tabs>
+        <w:ind w:left="-142" w:firstLine="851"/>
+        <w:jc w:val="both"/>
+        <w:rPr>
+          <w:rFonts w:ascii="Times New Roman" w:hAnsi="Times New Roman"/>
+          <w:b w:val="0"/>
+          <w:color w:val="auto"/>
+          <w:szCs w:val="28"/>
+        </w:rPr>
+      </w:pPr>
+      <w:r>
+        <w:rPr>
+          <w:rFonts w:ascii="Times New Roman" w:hAnsi="Times New Roman"/>
+          <w:b w:val="0"/>
+          <w:color w:val="auto"/>
+          <w:szCs w:val="28"/>
+        </w:rPr>
+        <w:t xml:space="preserve">1. </w:t>
+      </w:r>
+      <w:r>
+        <w:rPr>
+          <w:rFonts w:ascii="Times New Roman" w:hAnsi="Times New Roman"/>
+          <w:b w:val="0"/>
+          <w:color w:val="auto"/>
+          <w:szCs w:val="28"/>
+        </w:rPr>
+        <w:t>{</w:t>
+      </w:r>
+      <w:r>
+        <w:rPr>
+          <w:rFonts w:ascii="Times New Roman" w:hAnsi="Times New Roman"/>
+          <w:b w:val="0"/>
+          <w:color w:val="auto"/>
+          <w:szCs w:val="28"/>
+          <w:lang w:val="en-US"/>
+        </w:rPr>
+        <w:t>date</w:t>
+      </w:r>
+      <w:r>
+        <w:rPr>
+          <w:rFonts w:ascii="Times New Roman" w:hAnsi="Times New Roman"/>
+          <w:b w:val="0"/>
+          <w:color w:val="auto"/>
+          <w:szCs w:val="28"/>
+        </w:rPr>
         <w:t>_</w:t>
       </w:r>
       <w:r>
@@ -183,7 +421,98 @@
           <w:szCs w:val="28"/>
           <w:lang w:val="en-US"/>
         </w:rPr>
-        <w:t>short</w:t>
+        <w:t>expanded</w:t>
+      </w:r>
+      <w:r>
+        <w:rPr>
+          <w:rFonts w:ascii="Times New Roman" w:hAnsi="Times New Roman"/>
+          <w:b w:val="0"/>
+          <w:color w:val="auto"/>
+          <w:szCs w:val="28"/>
+        </w:rPr>
+        <w:t xml:space="preserve">} </w:t>
+      </w:r>
+      <w:r>
+        <w:rPr>
+          <w:rFonts w:ascii="Times New Roman" w:hAnsi="Times New Roman"/>
+          <w:b w:val="0"/>
+          <w:color w:val="auto"/>
+          <w:szCs w:val="28"/>
+        </w:rPr>
+        <w:t>на ділянці навчального тактичного поля автодрому №1 військової частини А3838</w:t>
+      </w:r>
+      <w:r>
+        <w:rPr>
+          <w:rFonts w:ascii="Times New Roman" w:hAnsi="Times New Roman"/>
+          <w:b w:val="0"/>
+          <w:color w:val="auto"/>
+          <w:szCs w:val="28"/>
+        </w:rPr>
+        <w:t xml:space="preserve"> </w:t>
+      </w:r>
+      <w:r>
+        <w:rPr>
+          <w:rFonts w:ascii="Times New Roman" w:hAnsi="Times New Roman"/>
+          <w:b w:val="0"/>
+          <w:color w:val="auto"/>
+          <w:szCs w:val="28"/>
+        </w:rPr>
+        <w:t>провести заняття</w:t>
+      </w:r>
+      <w:r>
+        <w:rPr>
+          <w:rFonts w:ascii="Times New Roman" w:hAnsi="Times New Roman"/>
+          <w:b w:val="0"/>
+          <w:color w:val="auto"/>
+          <w:szCs w:val="28"/>
+        </w:rPr>
+        <w:t xml:space="preserve"> з </w:t>
+      </w:r>
+      <w:r>
+        <w:rPr>
+          <w:rFonts w:ascii="Times New Roman" w:hAnsi="Times New Roman"/>
+          <w:b w:val="0"/>
+          <w:color w:val="auto"/>
+          <w:szCs w:val="28"/>
+        </w:rPr>
+        <w:t>супутніх предметів</w:t>
+      </w:r>
+      <w:r>
+        <w:rPr>
+          <w:rFonts w:ascii="Times New Roman" w:hAnsi="Times New Roman"/>
+          <w:b w:val="0"/>
+          <w:color w:val="auto"/>
+          <w:szCs w:val="28"/>
+        </w:rPr>
+        <w:t xml:space="preserve"> навчання з особовим складом</w:t>
+      </w:r>
+      <w:r>
+        <w:rPr>
+          <w:rFonts w:ascii="Times New Roman" w:hAnsi="Times New Roman"/>
+          <w:b w:val="0"/>
+          <w:color w:val="auto"/>
+          <w:szCs w:val="28"/>
+        </w:rPr>
+        <w:t xml:space="preserve"> {</w:t>
+      </w:r>
+      <w:r>
+        <w:rPr>
+          <w:rFonts w:ascii="Times New Roman" w:hAnsi="Times New Roman"/>
+          <w:b w:val="0"/>
+          <w:color w:val="auto"/>
+          <w:szCs w:val="28"/>
+          <w:lang w:val="en-US"/>
+        </w:rPr>
+        <w:t>platoons</w:t>
+      </w:r>
+      <w:r>
+        <w:rPr>
+          <w:rFonts w:ascii="Times New Roman" w:hAnsi="Times New Roman"/>
+          <w:b w:val="0"/>
+          <w:color w:val="auto"/>
+          <w:szCs w:val="28"/>
+        </w:rPr>
+        <w:t>}</w:t>
       </w:r>
       <w:bookmarkStart w:id="0" w:name="_GoBack"/>
       <w:bookmarkEnd w:id="0"/>
@@ -194,365 +523,7 @@
           <w:color w:val="auto"/>
           <w:szCs w:val="28"/>
         </w:rPr>
-        <w:t>}</w:t>
-      </w:r>
-      <w:r>
-        <w:rPr>
-          <w:rFonts w:ascii="Times New Roman" w:hAnsi="Times New Roman"/>
-          <w:b w:val="0"/>
-          <w:color w:val="auto"/>
-          <w:szCs w:val="28"/>
-        </w:rPr>
-        <w:tab/>
-      </w:r>
-      <w:r>
-        <w:rPr>
-          <w:rFonts w:ascii="Times New Roman" w:hAnsi="Times New Roman"/>
-          <w:b w:val="0"/>
-          <w:color w:val="auto"/>
-          <w:szCs w:val="28"/>
-        </w:rPr>
-        <w:t>смт. Десна</w:t>
-      </w:r>
-      <w:r>
-        <w:rPr>
-          <w:rFonts w:ascii="Times New Roman" w:hAnsi="Times New Roman"/>
-          <w:b w:val="0"/>
-          <w:color w:val="auto"/>
-          <w:szCs w:val="28"/>
-        </w:rPr>
-        <w:tab/>
-      </w:r>
-      <w:r>
-        <w:rPr>
-          <w:rFonts w:ascii="Times New Roman" w:hAnsi="Times New Roman"/>
-          <w:b w:val="0"/>
-          <w:color w:val="auto"/>
-          <w:szCs w:val="28"/>
-        </w:rPr>
-        <w:t>№___</w:t>
-      </w:r>
-    </w:p>
-    <w:p>
-      <w:pPr>
-        <w:ind w:right="5317"/>
-        <w:rPr>
-          <w:rFonts w:ascii="Times New Roman" w:hAnsi="Times New Roman"/>
-          <w:color w:val="auto"/>
-          <w:szCs w:val="28"/>
-          <w:u w:val="single"/>
-        </w:rPr>
-      </w:pPr>
-    </w:p>
-    <w:p>
-      <w:pPr>
-        <w:tabs>
-          <w:tab w:val="clear" w:pos="720"/>
-        </w:tabs>
-        <w:ind w:right="4818"/>
-        <w:jc w:val="both"/>
-        <w:rPr>
-          <w:rFonts w:ascii="Times New Roman" w:hAnsi="Times New Roman"/>
-          <w:b w:val="0"/>
-          <w:color w:val="auto"/>
-          <w:szCs w:val="28"/>
-        </w:rPr>
-      </w:pPr>
-      <w:r>
-        <w:rPr>
-          <w:rFonts w:ascii="Times New Roman" w:hAnsi="Times New Roman"/>
-          <w:b w:val="0"/>
-          <w:color w:val="auto"/>
-          <w:szCs w:val="28"/>
-        </w:rPr>
-        <w:t>Про орг</w:t>
-      </w:r>
-      <w:r>
-        <w:rPr>
-          <w:rFonts w:ascii="Times New Roman" w:hAnsi="Times New Roman"/>
-          <w:b w:val="0"/>
-          <w:color w:val="auto"/>
-          <w:szCs w:val="28"/>
-        </w:rPr>
-        <w:t>анізацію та проведення заняття</w:t>
-      </w:r>
-      <w:r>
-        <w:rPr>
-          <w:rFonts w:ascii="Times New Roman" w:hAnsi="Times New Roman"/>
-          <w:b w:val="0"/>
-          <w:color w:val="auto"/>
-          <w:szCs w:val="28"/>
-        </w:rPr>
-        <w:t xml:space="preserve"> з </w:t>
-      </w:r>
-      <w:r>
-        <w:rPr>
-          <w:rFonts w:ascii="Times New Roman" w:hAnsi="Times New Roman"/>
-          <w:b w:val="0"/>
-          <w:color w:val="auto"/>
-          <w:szCs w:val="28"/>
-        </w:rPr>
-        <w:t xml:space="preserve">супутніх </w:t>
-      </w:r>
-      <w:r>
-        <w:rPr>
-          <w:rFonts w:ascii="Times New Roman" w:hAnsi="Times New Roman"/>
-          <w:b w:val="0"/>
-          <w:color w:val="auto"/>
-          <w:szCs w:val="28"/>
-        </w:rPr>
-        <w:t xml:space="preserve">предметів </w:t>
-      </w:r>
-      <w:r>
-        <w:rPr>
-          <w:rFonts w:ascii="Times New Roman" w:hAnsi="Times New Roman"/>
-          <w:b w:val="0"/>
-          <w:color w:val="auto"/>
-          <w:szCs w:val="28"/>
-        </w:rPr>
-        <w:t>навчання</w:t>
-      </w:r>
-    </w:p>
-    <w:p>
-      <w:pPr>
-        <w:ind w:right="5317"/>
-        <w:rPr>
-          <w:rFonts w:ascii="Times New Roman" w:hAnsi="Times New Roman"/>
-          <w:color w:val="auto"/>
-          <w:szCs w:val="28"/>
-        </w:rPr>
-      </w:pPr>
-    </w:p>
-    <w:p>
-      <w:pPr>
-        <w:pStyle w:val="a4"/>
-        <w:ind w:left="-15" w:firstLine="724"/>
-        <w:rPr>
-          <w:color w:val="auto"/>
-          <w:sz w:val="28"/>
-          <w:szCs w:val="28"/>
-        </w:rPr>
-      </w:pPr>
-      <w:r>
-        <w:rPr>
-          <w:color w:val="auto"/>
-          <w:sz w:val="28"/>
-          <w:szCs w:val="28"/>
-        </w:rPr>
-        <w:t xml:space="preserve">З метою виконання Плану навчально-виховного процесу та бойової підготовки, підвищення польової виучки особового складу, забезпечення вимог безпеки, </w:t>
-      </w:r>
-    </w:p>
-    <w:p>
-      <w:pPr>
-        <w:pStyle w:val="a4"/>
-        <w:ind w:firstLine="567"/>
-        <w:rPr>
-          <w:color w:val="auto"/>
-          <w:sz w:val="28"/>
-          <w:szCs w:val="28"/>
-        </w:rPr>
-      </w:pPr>
-    </w:p>
-    <w:p>
-      <w:pPr>
-        <w:pStyle w:val="a4"/>
-        <w:ind w:left="0" w:firstLine="0"/>
-        <w:rPr>
-          <w:color w:val="auto"/>
-          <w:sz w:val="28"/>
-          <w:szCs w:val="28"/>
-        </w:rPr>
-      </w:pPr>
-      <w:r>
-        <w:rPr>
-          <w:color w:val="auto"/>
-          <w:sz w:val="28"/>
-          <w:szCs w:val="28"/>
-        </w:rPr>
-        <w:t>Н А К А З У Ю:</w:t>
-      </w:r>
-    </w:p>
-    <w:p>
-      <w:pPr>
-        <w:pStyle w:val="a4"/>
-        <w:ind w:firstLine="0"/>
-        <w:rPr>
-          <w:color w:val="auto"/>
-          <w:sz w:val="28"/>
-          <w:szCs w:val="28"/>
-        </w:rPr>
-      </w:pPr>
-    </w:p>
-    <w:p>
-      <w:pPr>
-        <w:tabs>
-          <w:tab w:val="clear" w:pos="720"/>
-        </w:tabs>
-        <w:ind w:left="-142" w:firstLine="851"/>
-        <w:jc w:val="both"/>
-        <w:rPr>
-          <w:rFonts w:ascii="Times New Roman" w:hAnsi="Times New Roman"/>
-          <w:b w:val="0"/>
-          <w:color w:val="auto"/>
-          <w:szCs w:val="28"/>
-        </w:rPr>
-      </w:pPr>
-      <w:r>
-        <w:rPr>
-          <w:rFonts w:ascii="Times New Roman" w:hAnsi="Times New Roman"/>
-          <w:b w:val="0"/>
-          <w:color w:val="auto"/>
-          <w:szCs w:val="28"/>
-        </w:rPr>
-        <w:t xml:space="preserve">1. </w:t>
-      </w:r>
-      <w:r>
-        <w:rPr>
-          <w:rFonts w:ascii="Times New Roman" w:hAnsi="Times New Roman"/>
-          <w:b w:val="0"/>
-          <w:color w:val="auto"/>
-          <w:szCs w:val="28"/>
-        </w:rPr>
         <w:t>{</w:t>
-      </w:r>
-      <w:r>
-        <w:rPr>
-          <w:rFonts w:ascii="Times New Roman" w:hAnsi="Times New Roman"/>
-          <w:b w:val="0"/>
-          <w:color w:val="auto"/>
-          <w:szCs w:val="28"/>
-          <w:lang w:val="en-US"/>
-        </w:rPr>
-        <w:t>date</w:t>
-      </w:r>
-      <w:r>
-        <w:rPr>
-          <w:rFonts w:ascii="Times New Roman" w:hAnsi="Times New Roman"/>
-          <w:b w:val="0"/>
-          <w:color w:val="auto"/>
-          <w:szCs w:val="28"/>
-        </w:rPr>
-        <w:t>_</w:t>
-      </w:r>
-      <w:r>
-        <w:rPr>
-          <w:rFonts w:ascii="Times New Roman" w:hAnsi="Times New Roman"/>
-          <w:b w:val="0"/>
-          <w:color w:val="auto"/>
-          <w:szCs w:val="28"/>
-          <w:lang w:val="en-US"/>
-        </w:rPr>
-        <w:t>expanded</w:t>
-      </w:r>
-      <w:r>
-        <w:rPr>
-          <w:rFonts w:ascii="Times New Roman" w:hAnsi="Times New Roman"/>
-          <w:b w:val="0"/>
-          <w:color w:val="auto"/>
-          <w:szCs w:val="28"/>
-        </w:rPr>
-        <w:t xml:space="preserve">} </w:t>
-      </w:r>
-      <w:r>
-        <w:rPr>
-          <w:rFonts w:ascii="Times New Roman" w:hAnsi="Times New Roman"/>
-          <w:b w:val="0"/>
-          <w:color w:val="auto"/>
-          <w:szCs w:val="28"/>
-        </w:rPr>
-        <w:t>на ділянці навчального тактичного поля автодрому №1 військової частини А3838</w:t>
-      </w:r>
-      <w:r>
-        <w:rPr>
-          <w:rFonts w:ascii="Times New Roman" w:hAnsi="Times New Roman"/>
-          <w:b w:val="0"/>
-          <w:color w:val="auto"/>
-          <w:szCs w:val="28"/>
-        </w:rPr>
-        <w:t xml:space="preserve"> </w:t>
-      </w:r>
-      <w:r>
-        <w:rPr>
-          <w:rFonts w:ascii="Times New Roman" w:hAnsi="Times New Roman"/>
-          <w:b w:val="0"/>
-          <w:color w:val="auto"/>
-          <w:szCs w:val="28"/>
-        </w:rPr>
-        <w:t>провести заняття</w:t>
-      </w:r>
-      <w:r>
-        <w:rPr>
-          <w:rFonts w:ascii="Times New Roman" w:hAnsi="Times New Roman"/>
-          <w:b w:val="0"/>
-          <w:color w:val="auto"/>
-          <w:szCs w:val="28"/>
-        </w:rPr>
-        <w:t xml:space="preserve"> з </w:t>
-      </w:r>
-      <w:r>
-        <w:rPr>
-          <w:rFonts w:ascii="Times New Roman" w:hAnsi="Times New Roman"/>
-          <w:b w:val="0"/>
-          <w:color w:val="auto"/>
-          <w:szCs w:val="28"/>
-        </w:rPr>
-        <w:t>супутніх предметів</w:t>
-      </w:r>
-      <w:r>
-        <w:rPr>
-          <w:rFonts w:ascii="Times New Roman" w:hAnsi="Times New Roman"/>
-          <w:b w:val="0"/>
-          <w:color w:val="auto"/>
-          <w:szCs w:val="28"/>
-        </w:rPr>
-        <w:t xml:space="preserve"> навчання з особовим складом</w:t>
-      </w:r>
-      <w:r>
-        <w:rPr>
-          <w:rFonts w:ascii="Times New Roman" w:hAnsi="Times New Roman"/>
-          <w:b w:val="0"/>
-          <w:color w:val="auto"/>
-          <w:szCs w:val="28"/>
-        </w:rPr>
-        <w:t xml:space="preserve"> {</w:t>
-      </w:r>
-      <w:r>
-        <w:rPr>
-          <w:rFonts w:ascii="Times New Roman" w:hAnsi="Times New Roman"/>
-          <w:b w:val="0"/>
-          <w:color w:val="auto"/>
-          <w:szCs w:val="28"/>
-          <w:lang w:val="en-US"/>
-        </w:rPr>
-        <w:t>platoons</w:t>
-      </w:r>
-      <w:r>
-        <w:rPr>
-          <w:rFonts w:ascii="Times New Roman" w:hAnsi="Times New Roman"/>
-          <w:b w:val="0"/>
-          <w:color w:val="auto"/>
-          <w:szCs w:val="28"/>
-        </w:rPr>
-        <w:t>_</w:t>
-      </w:r>
-      <w:r>
-        <w:rPr>
-          <w:rFonts w:ascii="Times New Roman" w:hAnsi="Times New Roman"/>
-          <w:b w:val="0"/>
-          <w:color w:val="auto"/>
-          <w:szCs w:val="28"/>
-          <w:lang w:val="en-US"/>
-        </w:rPr>
-        <w:t>expanded</w:t>
-      </w:r>
-      <w:r>
-        <w:rPr>
-          <w:rFonts w:ascii="Times New Roman" w:hAnsi="Times New Roman"/>
-          <w:b w:val="0"/>
-          <w:color w:val="auto"/>
-          <w:szCs w:val="28"/>
-        </w:rPr>
-        <w:t>} {</w:t>
       </w:r>
       <w:proofErr w:type="spellStart"/>
       <w:r>
@@ -661,26 +632,6 @@
           <w:lang w:val="en-US"/>
         </w:rPr>
         <w:t>time</w:t>
-      </w:r>
-      <w:r>
-        <w:rPr>
-          <w:rFonts w:ascii="Times New Roman" w:hAnsi="Times New Roman"/>
-          <w:b w:val="0"/>
-          <w:color w:val="auto"/>
-          <w:szCs w:val="28"/>
-          <w:lang w:val="ru-RU"/>
-        </w:rPr>
-        <w:t>_</w:t>
-      </w:r>
-      <w:r>
-        <w:rPr>
-          <w:rFonts w:ascii="Times New Roman" w:hAnsi="Times New Roman"/>
-          <w:b w:val="0"/>
-          <w:color w:val="auto"/>
-          <w:szCs w:val="28"/>
-          <w:lang w:val="en-US"/>
-        </w:rPr>
-        <w:t>expanded</w:t>
       </w:r>
       <w:r>
         <w:rPr>
@@ -797,78 +748,52 @@
           <w:color w:val="auto"/>
           <w:sz w:val="28"/>
           <w:szCs w:val="28"/>
+          <w:lang w:val="ru-RU"/>
+        </w:rPr>
+      </w:pPr>
+      <w:r>
+        <w:rPr>
+          <w:rFonts w:ascii="Times New Roman" w:hAnsi="Times New Roman"/>
+          <w:b w:val="0"/>
+          <w:color w:val="auto"/>
+          <w:sz w:val="28"/>
+          <w:szCs w:val="28"/>
+          <w:lang w:val="ru-RU"/>
+        </w:rPr>
+        <w:t>{#</w:t>
+      </w:r>
+      <w:r>
+        <w:rPr>
+          <w:rFonts w:ascii="Times New Roman" w:hAnsi="Times New Roman"/>
+          <w:b w:val="0"/>
+          <w:color w:val="auto"/>
+          <w:sz w:val="28"/>
+          <w:szCs w:val="28"/>
           <w:lang w:val="en-US"/>
         </w:rPr>
-      </w:pPr>
-      <w:r>
-        <w:rPr>
-          <w:rFonts w:ascii="Times New Roman" w:hAnsi="Times New Roman"/>
-          <w:b w:val="0"/>
-          <w:color w:val="auto"/>
-          <w:sz w:val="28"/>
-          <w:szCs w:val="28"/>
-          <w:lang w:val="en-US"/>
-        </w:rPr>
-        <w:t>{#exercises}{</w:t>
-      </w:r>
-      <w:proofErr w:type="spellStart"/>
-      <w:r>
-        <w:rPr>
-          <w:rFonts w:ascii="Times New Roman" w:hAnsi="Times New Roman"/>
-          <w:b w:val="0"/>
-          <w:color w:val="auto"/>
-          <w:sz w:val="28"/>
-          <w:szCs w:val="28"/>
-          <w:lang w:val="en-US"/>
-        </w:rPr>
-        <w:t>exercise_name</w:t>
-      </w:r>
-      <w:proofErr w:type="spellEnd"/>
-      <w:r>
-        <w:rPr>
-          <w:rFonts w:ascii="Times New Roman" w:hAnsi="Times New Roman"/>
-          <w:b w:val="0"/>
-          <w:color w:val="auto"/>
-          <w:sz w:val="28"/>
-          <w:szCs w:val="28"/>
-          <w:lang w:val="en-US"/>
-        </w:rPr>
-        <w:t>} – {</w:t>
-      </w:r>
-      <w:proofErr w:type="spellStart"/>
-      <w:r>
-        <w:rPr>
-          <w:rFonts w:ascii="Times New Roman" w:hAnsi="Times New Roman"/>
-          <w:b w:val="0"/>
-          <w:color w:val="auto"/>
-          <w:sz w:val="28"/>
-          <w:szCs w:val="28"/>
-          <w:lang w:val="en-US"/>
-        </w:rPr>
-        <w:t>exercise_</w:t>
-      </w:r>
-      <w:r>
-        <w:rPr>
-          <w:rFonts w:ascii="Times New Roman" w:hAnsi="Times New Roman"/>
-          <w:b w:val="0"/>
-          <w:color w:val="auto"/>
-          <w:sz w:val="28"/>
-          <w:szCs w:val="28"/>
-          <w:lang w:val="en-US"/>
-        </w:rPr>
-        <w:t>chief</w:t>
-      </w:r>
-      <w:proofErr w:type="spellEnd"/>
-      <w:r>
-        <w:rPr>
-          <w:rFonts w:ascii="Times New Roman" w:hAnsi="Times New Roman"/>
-          <w:b w:val="0"/>
-          <w:color w:val="auto"/>
-          <w:sz w:val="28"/>
-          <w:szCs w:val="28"/>
-          <w:lang w:val="en-US"/>
-        </w:rPr>
-        <w:t>}</w:t>
+        <w:t>exercises</w:t>
+      </w:r>
+      <w:r>
+        <w:rPr>
+          <w:rFonts w:ascii="Times New Roman" w:hAnsi="Times New Roman"/>
+          <w:b w:val="0"/>
+          <w:color w:val="auto"/>
+          <w:sz w:val="28"/>
+          <w:szCs w:val="28"/>
+          <w:lang w:val="ru-RU"/>
+        </w:rPr>
+        <w:t>}{</w:t>
+      </w:r>
+      <w:r>
+        <w:rPr>
+          <w:rFonts w:ascii="Times New Roman" w:hAnsi="Times New Roman"/>
+          <w:b w:val="0"/>
+          <w:color w:val="auto"/>
+          <w:sz w:val="28"/>
+          <w:szCs w:val="28"/>
+          <w:lang w:val="ru-RU"/>
+        </w:rPr>
+        <w:t>.}</w:t>
       </w:r>
     </w:p>
     <w:p>
@@ -921,22 +846,6 @@
         </w:rPr>
         <w:t>}</w:t>
       </w:r>
-    </w:p>
-    <w:p>
-      <w:pPr>
-        <w:pStyle w:val="3"/>
-        <w:tabs>
-          <w:tab w:val="left" w:pos="993"/>
-        </w:tabs>
-        <w:spacing w:after="0"/>
-        <w:jc w:val="both"/>
-        <w:rPr>
-          <w:rFonts w:ascii="Times New Roman" w:hAnsi="Times New Roman"/>
-          <w:b w:val="0"/>
-          <w:sz w:val="28"/>
-          <w:szCs w:val="28"/>
-        </w:rPr>
-      </w:pPr>
     </w:p>
     <w:p>
       <w:pPr>
@@ -2333,7 +2242,7 @@
 </file>
 
 <file path=customXml/itemProps1.xml><?xml version="1.0" encoding="utf-8"?>
-<ds:datastoreItem xmlns:ds="http://schemas.openxmlformats.org/officeDocument/2006/customXml" ds:itemID="{9CF13132-1D88-4306-AAC7-AA85824B6854}">
+<ds:datastoreItem xmlns:ds="http://schemas.openxmlformats.org/officeDocument/2006/customXml" ds:itemID="{F7CB058F-08FB-4F95-AFE6-A6803F9F2CE8}">
   <ds:schemaRefs>
     <ds:schemaRef ds:uri="http://schemas.openxmlformats.org/officeDocument/2006/bibliography"/>
   </ds:schemaRefs>

</xml_diff>